<commit_message>
all last table generated
</commit_message>
<xml_diff>
--- a/maane/maane/src/main/resources/monthlyReport.docx
+++ b/maane/maane/src/main/resources/monthlyReport.docx
@@ -46,9 +46,6 @@
                 <w:sz w:val="24"/>
               </w:rPr>
               <w:t>מקום המגורים</w:t>
-              <w:br/>
-              <w:br/>
-              <w:t/>
             </w:r>
           </w:p>
         </w:tc>
@@ -79,9 +76,6 @@
                 <w:sz w:val="24"/>
               </w:rPr>
               <w:t>השנה</w:t>
-              <w:br/>
-              <w:br/>
-              <w:t/>
             </w:r>
           </w:p>
         </w:tc>
@@ -103,9 +97,6 @@
                 <w:sz w:val="24"/>
               </w:rPr>
               <w:t>החודש</w:t>
-              <w:br/>
-              <w:br/>
-              <w:t/>
             </w:r>
           </w:p>
         </w:tc>
@@ -175,9 +166,6 @@
                 <w:sz w:val="24"/>
               </w:rPr>
               <w:t>מס ת"ז</w:t>
-              <w:br/>
-              <w:br/>
-              <w:t/>
             </w:r>
           </w:p>
         </w:tc>
@@ -196,9 +184,6 @@
                 <w:sz w:val="24"/>
               </w:rPr>
               <w:t>השם הפרטי</w:t>
-              <w:br/>
-              <w:br/>
-              <w:t/>
             </w:r>
           </w:p>
         </w:tc>
@@ -259,9 +244,6 @@
                 <w:sz w:val="24"/>
               </w:rPr>
               <w:t>שם המשפחה</w:t>
-              <w:br/>
-              <w:br/>
-              <w:t/>
             </w:r>
           </w:p>
         </w:tc>
@@ -372,9 +354,6 @@
                 <w:sz w:val="24"/>
               </w:rPr>
               <w:t>:נושא ההדרכה</w:t>
-              <w:br/>
-              <w:br/>
-              <w:t/>
             </w:r>
           </w:p>
         </w:tc>
@@ -606,9 +585,6 @@
                 <w:sz w:val="24"/>
               </w:rPr>
               <w:t>מספר ימי ההדרכה</w:t>
-              <w:br/>
-              <w:br/>
-              <w:t/>
             </w:r>
           </w:p>
         </w:tc>
@@ -653,6 +629,883 @@
       </w:tblPr>
       <w:tr>
         <w:tc>
+          <w:tcPr>
+            <w:hMerge w:val="restart"/>
+          </w:tcPr>
+          <w:p>
+            <w:pPr>
+              <w:jc w:val="center"/>
+            </w:pPr>
+            <w:r>
+              <w:rPr>
+                <w:rFonts w:ascii="David" w:hAnsi="David" w:cs="David" w:eastAsia="David"/>
+                <w:b w:val="true"/>
+                <w:sz w:val="20"/>
+              </w:rPr>
+              <w:t>אש"ל ודמי כלכלה</w:t>
+            </w:r>
+          </w:p>
+        </w:tc>
+        <w:tc>
+          <w:tcPr>
+            <w:hMerge w:val="continue"/>
+          </w:tcPr>
+          <w:p/>
+        </w:tc>
+        <w:tc>
+          <w:tcPr>
+            <w:hMerge w:val="continue"/>
+          </w:tcPr>
+          <w:p/>
+        </w:tc>
+        <w:tc>
+          <w:tcPr>
+            <w:hMerge w:val="restart"/>
+          </w:tcPr>
+          <w:p>
+            <w:pPr>
+              <w:jc w:val="center"/>
+            </w:pPr>
+            <w:r>
+              <w:rPr>
+                <w:rFonts w:ascii="David" w:hAnsi="David" w:cs="David" w:eastAsia="David"/>
+                <w:b w:val="true"/>
+                <w:sz w:val="24"/>
+              </w:rPr>
+              <w:t>דמי הנסיעה ברכב ציבורי</w:t>
+            </w:r>
+          </w:p>
+        </w:tc>
+        <w:tc>
+          <w:tcPr>
+            <w:hMerge w:val="continue"/>
+          </w:tcPr>
+          <w:p/>
+        </w:tc>
+        <w:tc>
+          <w:tcPr>
+            <w:hMerge w:val="restart"/>
+          </w:tcPr>
+          <w:p>
+            <w:pPr>
+              <w:jc w:val="center"/>
+            </w:pPr>
+            <w:r>
+              <w:rPr>
+                <w:rFonts w:ascii="David" w:hAnsi="David" w:cs="David" w:eastAsia="David"/>
+                <w:b w:val="true"/>
+                <w:sz w:val="24"/>
+              </w:rPr>
+              <w:t>המרחק בקילומטרים</w:t>
+            </w:r>
+          </w:p>
+        </w:tc>
+        <w:tc>
+          <w:tcPr>
+            <w:hMerge w:val="continue"/>
+          </w:tcPr>
+          <w:p/>
+        </w:tc>
+        <w:tc>
+          <w:tcPr>
+            <w:hMerge w:val="restart"/>
+          </w:tcPr>
+          <w:p>
+            <w:pPr>
+              <w:jc w:val="center"/>
+            </w:pPr>
+            <w:r>
+              <w:rPr>
+                <w:rFonts w:ascii="David" w:hAnsi="David" w:cs="David" w:eastAsia="David"/>
+                <w:b w:val="true"/>
+                <w:sz w:val="24"/>
+              </w:rPr>
+              <w:t>יעדי הנסיעה</w:t>
+            </w:r>
+          </w:p>
+        </w:tc>
+        <w:tc>
+          <w:tcPr>
+            <w:hMerge w:val="continue"/>
+          </w:tcPr>
+          <w:p/>
+        </w:tc>
+        <w:tc>
+          <w:tcPr>
+            <w:vMerge w:val="restart"/>
+          </w:tcPr>
+          <w:p>
+            <w:pPr>
+              <w:jc w:val="center"/>
+            </w:pPr>
+            <w:r>
+              <w:rPr>
+                <w:rFonts w:ascii="David" w:hAnsi="David" w:cs="David" w:eastAsia="David"/>
+                <w:b w:val="true"/>
+                <w:sz w:val="24"/>
+              </w:rPr>
+              <w:t>הצוות המודרך</w:t>
+            </w:r>
+          </w:p>
+        </w:tc>
+        <w:tc>
+          <w:tcPr>
+            <w:vMerge w:val="restart"/>
+          </w:tcPr>
+          <w:p>
+            <w:pPr>
+              <w:jc w:val="center"/>
+            </w:pPr>
+            <w:r>
+              <w:rPr>
+                <w:rFonts w:ascii="David" w:hAnsi="David" w:cs="David" w:eastAsia="David"/>
+                <w:b w:val="true"/>
+                <w:sz w:val="24"/>
+              </w:rPr>
+              <w:t>מקום הפעילות/שם בית הספר</w:t>
+            </w:r>
+          </w:p>
+        </w:tc>
+        <w:tc>
+          <w:tcPr>
+            <w:vMerge w:val="restart"/>
+          </w:tcPr>
+          <w:p>
+            <w:pPr>
+              <w:jc w:val="center"/>
+            </w:pPr>
+            <w:r>
+              <w:rPr>
+                <w:rFonts w:ascii="David" w:hAnsi="David" w:cs="David" w:eastAsia="David"/>
+                <w:b w:val="true"/>
+                <w:sz w:val="24"/>
+              </w:rPr>
+              <w:t>תיאור הפעילות</w:t>
+            </w:r>
+          </w:p>
+        </w:tc>
+        <w:tc>
+          <w:tcPr>
+            <w:vMerge w:val="restart"/>
+          </w:tcPr>
+          <w:p>
+            <w:pPr>
+              <w:jc w:val="center"/>
+            </w:pPr>
+            <w:r>
+              <w:rPr>
+                <w:rFonts w:ascii="David" w:hAnsi="David" w:cs="David" w:eastAsia="David"/>
+                <w:b w:val="true"/>
+                <w:sz w:val="24"/>
+              </w:rPr>
+              <w:t>סה"כ השעות</w:t>
+            </w:r>
+          </w:p>
+        </w:tc>
+        <w:tc>
+          <w:tcPr>
+            <w:hMerge w:val="restart"/>
+          </w:tcPr>
+          <w:p>
+            <w:pPr>
+              <w:jc w:val="center"/>
+            </w:pPr>
+            <w:r>
+              <w:rPr>
+                <w:rFonts w:ascii="David" w:hAnsi="David" w:cs="David" w:eastAsia="David"/>
+                <w:b w:val="true"/>
+                <w:sz w:val="24"/>
+              </w:rPr>
+              <w:t>שעות העבודה</w:t>
+            </w:r>
+          </w:p>
+        </w:tc>
+        <w:tc>
+          <w:tcPr>
+            <w:hMerge w:val="continue"/>
+          </w:tcPr>
+          <w:p/>
+        </w:tc>
+        <w:tc>
+          <w:tcPr>
+            <w:vMerge w:val="restart"/>
+          </w:tcPr>
+          <w:p>
+            <w:pPr>
+              <w:jc w:val="center"/>
+            </w:pPr>
+            <w:r>
+              <w:rPr>
+                <w:rFonts w:ascii="David" w:hAnsi="David" w:cs="David" w:eastAsia="David"/>
+                <w:b w:val="false"/>
+                <w:sz w:val="20"/>
+              </w:rPr>
+              <w:t>תאריך</w:t>
+            </w:r>
+          </w:p>
+        </w:tc>
+        <w:tc>
+          <w:tcPr>
+            <w:vMerge w:val="restart"/>
+          </w:tcPr>
+          <w:p>
+            <w:pPr>
+              <w:jc w:val="center"/>
+            </w:pPr>
+            <w:r>
+              <w:rPr>
+                <w:rFonts w:ascii="David" w:hAnsi="David" w:cs="David" w:eastAsia="David"/>
+                <w:b w:val="false"/>
+                <w:sz w:val="20"/>
+              </w:rPr>
+              <w:t>יום</w:t>
+            </w:r>
+          </w:p>
+        </w:tc>
+      </w:tr>
+      <w:tr>
+        <w:tc>
+          <w:p>
+            <w:pPr>
+              <w:jc w:val="center"/>
+            </w:pPr>
+            <w:r>
+              <w:rPr>
+                <w:rFonts w:ascii="David" w:hAnsi="David" w:cs="David" w:eastAsia="David"/>
+                <w:b w:val="false"/>
+                <w:sz w:val="20"/>
+              </w:rPr>
+              <w:t>ערב</w:t>
+            </w:r>
+          </w:p>
+        </w:tc>
+        <w:tc>
+          <w:p>
+            <w:pPr>
+              <w:jc w:val="center"/>
+            </w:pPr>
+            <w:r>
+              <w:rPr>
+                <w:rFonts w:ascii="David" w:hAnsi="David" w:cs="David" w:eastAsia="David"/>
+                <w:b w:val="false"/>
+                <w:sz w:val="20"/>
+              </w:rPr>
+              <w:t>צהריים</w:t>
+            </w:r>
+          </w:p>
+        </w:tc>
+        <w:tc>
+          <w:p>
+            <w:pPr>
+              <w:jc w:val="center"/>
+            </w:pPr>
+            <w:r>
+              <w:rPr>
+                <w:rFonts w:ascii="David" w:hAnsi="David" w:cs="David" w:eastAsia="David"/>
+                <w:b w:val="false"/>
+                <w:sz w:val="20"/>
+              </w:rPr>
+              <w:t>בוקר</w:t>
+            </w:r>
+          </w:p>
+        </w:tc>
+        <w:tc>
+          <w:p>
+            <w:pPr>
+              <w:jc w:val="center"/>
+            </w:pPr>
+            <w:r>
+              <w:rPr>
+                <w:rFonts w:ascii="David" w:hAnsi="David" w:cs="David" w:eastAsia="David"/>
+                <w:b w:val="false"/>
+                <w:sz w:val="20"/>
+              </w:rPr>
+              <w:t>עירוני</w:t>
+            </w:r>
+          </w:p>
+        </w:tc>
+        <w:tc>
+          <w:p>
+            <w:pPr>
+              <w:jc w:val="center"/>
+            </w:pPr>
+            <w:r>
+              <w:rPr>
+                <w:rFonts w:ascii="David" w:hAnsi="David" w:cs="David" w:eastAsia="David"/>
+                <w:b w:val="false"/>
+                <w:sz w:val="20"/>
+              </w:rPr>
+              <w:t>בינעירוני</w:t>
+            </w:r>
+          </w:p>
+        </w:tc>
+        <w:tc>
+          <w:p>
+            <w:pPr>
+              <w:jc w:val="center"/>
+            </w:pPr>
+            <w:r>
+              <w:rPr>
+                <w:rFonts w:ascii="David" w:hAnsi="David" w:cs="David" w:eastAsia="David"/>
+                <w:b w:val="false"/>
+                <w:sz w:val="20"/>
+              </w:rPr>
+              <w:t>דרכים קשות</w:t>
+            </w:r>
+          </w:p>
+        </w:tc>
+        <w:tc>
+          <w:p>
+            <w:pPr>
+              <w:jc w:val="center"/>
+            </w:pPr>
+            <w:r>
+              <w:rPr>
+                <w:rFonts w:ascii="David" w:hAnsi="David" w:cs="David" w:eastAsia="David"/>
+                <w:b w:val="false"/>
+                <w:sz w:val="20"/>
+              </w:rPr>
+              <w:t>דרכים רגילות</w:t>
+            </w:r>
+          </w:p>
+        </w:tc>
+        <w:tc>
+          <w:p>
+            <w:pPr>
+              <w:jc w:val="center"/>
+            </w:pPr>
+            <w:r>
+              <w:rPr>
+                <w:rFonts w:ascii="David" w:hAnsi="David" w:cs="David" w:eastAsia="David"/>
+                <w:b w:val="false"/>
+                <w:sz w:val="20"/>
+              </w:rPr>
+              <w:t>עד מקום</w:t>
+            </w:r>
+          </w:p>
+        </w:tc>
+        <w:tc>
+          <w:p>
+            <w:pPr>
+              <w:jc w:val="center"/>
+            </w:pPr>
+            <w:r>
+              <w:rPr>
+                <w:rFonts w:ascii="David" w:hAnsi="David" w:cs="David" w:eastAsia="David"/>
+                <w:b w:val="false"/>
+                <w:sz w:val="20"/>
+              </w:rPr>
+              <w:t>ממקום</w:t>
+            </w:r>
+          </w:p>
+        </w:tc>
+        <w:tc>
+          <w:tcPr>
+            <w:vMerge w:val="continue"/>
+          </w:tcPr>
+          <w:p/>
+        </w:tc>
+        <w:tc>
+          <w:tcPr>
+            <w:vMerge w:val="continue"/>
+          </w:tcPr>
+          <w:p/>
+        </w:tc>
+        <w:tc>
+          <w:tcPr>
+            <w:vMerge w:val="continue"/>
+          </w:tcPr>
+          <w:p/>
+        </w:tc>
+        <w:tc>
+          <w:tcPr>
+            <w:vMerge w:val="continue"/>
+          </w:tcPr>
+          <w:p/>
+        </w:tc>
+        <w:tc>
+          <w:p>
+            <w:pPr>
+              <w:jc w:val="center"/>
+            </w:pPr>
+            <w:r>
+              <w:rPr>
+                <w:rFonts w:ascii="David" w:hAnsi="David" w:cs="David" w:eastAsia="David"/>
+                <w:b w:val="false"/>
+                <w:sz w:val="20"/>
+              </w:rPr>
+              <w:t>עד שעה</w:t>
+            </w:r>
+          </w:p>
+        </w:tc>
+        <w:tc>
+          <w:p>
+            <w:pPr>
+              <w:jc w:val="center"/>
+            </w:pPr>
+            <w:r>
+              <w:rPr>
+                <w:rFonts w:ascii="David" w:hAnsi="David" w:cs="David" w:eastAsia="David"/>
+                <w:b w:val="false"/>
+                <w:sz w:val="20"/>
+              </w:rPr>
+              <w:t>משעה</w:t>
+            </w:r>
+          </w:p>
+        </w:tc>
+        <w:tc>
+          <w:tcPr>
+            <w:vMerge w:val="continue"/>
+          </w:tcPr>
+          <w:p/>
+        </w:tc>
+        <w:tc>
+          <w:tcPr>
+            <w:vMerge w:val="continue"/>
+          </w:tcPr>
+          <w:p/>
+        </w:tc>
+      </w:tr>
+      <w:tr>
+        <w:tc>
+          <w:p/>
+        </w:tc>
+        <w:tc>
+          <w:p/>
+        </w:tc>
+        <w:tc>
+          <w:p/>
+        </w:tc>
+        <w:tc>
+          <w:p/>
+        </w:tc>
+        <w:tc>
+          <w:p/>
+        </w:tc>
+        <w:tc>
+          <w:p/>
+        </w:tc>
+        <w:tc>
+          <w:p/>
+        </w:tc>
+        <w:tc>
+          <w:p/>
+        </w:tc>
+        <w:tc>
+          <w:p/>
+        </w:tc>
+        <w:tc>
+          <w:p/>
+        </w:tc>
+        <w:tc>
+          <w:p/>
+        </w:tc>
+        <w:tc>
+          <w:p/>
+        </w:tc>
+        <w:tc>
+          <w:p/>
+        </w:tc>
+        <w:tc>
+          <w:p/>
+        </w:tc>
+        <w:tc>
+          <w:p/>
+        </w:tc>
+        <w:tc>
+          <w:p/>
+        </w:tc>
+        <w:tc>
+          <w:p/>
+        </w:tc>
+      </w:tr>
+      <w:tr>
+        <w:tc>
+          <w:p/>
+        </w:tc>
+        <w:tc>
+          <w:p/>
+        </w:tc>
+        <w:tc>
+          <w:p/>
+        </w:tc>
+        <w:tc>
+          <w:p/>
+        </w:tc>
+        <w:tc>
+          <w:p/>
+        </w:tc>
+        <w:tc>
+          <w:p/>
+        </w:tc>
+        <w:tc>
+          <w:p/>
+        </w:tc>
+        <w:tc>
+          <w:p/>
+        </w:tc>
+        <w:tc>
+          <w:p/>
+        </w:tc>
+        <w:tc>
+          <w:p/>
+        </w:tc>
+        <w:tc>
+          <w:p/>
+        </w:tc>
+        <w:tc>
+          <w:p/>
+        </w:tc>
+        <w:tc>
+          <w:p/>
+        </w:tc>
+        <w:tc>
+          <w:p/>
+        </w:tc>
+        <w:tc>
+          <w:p/>
+        </w:tc>
+        <w:tc>
+          <w:p/>
+        </w:tc>
+        <w:tc>
+          <w:p/>
+        </w:tc>
+      </w:tr>
+      <w:tr>
+        <w:tc>
+          <w:p/>
+        </w:tc>
+        <w:tc>
+          <w:p/>
+        </w:tc>
+        <w:tc>
+          <w:p/>
+        </w:tc>
+        <w:tc>
+          <w:p/>
+        </w:tc>
+        <w:tc>
+          <w:p/>
+        </w:tc>
+        <w:tc>
+          <w:p/>
+        </w:tc>
+        <w:tc>
+          <w:p/>
+        </w:tc>
+        <w:tc>
+          <w:p/>
+        </w:tc>
+        <w:tc>
+          <w:p/>
+        </w:tc>
+        <w:tc>
+          <w:p/>
+        </w:tc>
+        <w:tc>
+          <w:p/>
+        </w:tc>
+        <w:tc>
+          <w:p/>
+        </w:tc>
+        <w:tc>
+          <w:p/>
+        </w:tc>
+        <w:tc>
+          <w:p/>
+        </w:tc>
+        <w:tc>
+          <w:p/>
+        </w:tc>
+        <w:tc>
+          <w:p/>
+        </w:tc>
+        <w:tc>
+          <w:p/>
+        </w:tc>
+      </w:tr>
+      <w:tr>
+        <w:tc>
+          <w:p/>
+        </w:tc>
+        <w:tc>
+          <w:p/>
+        </w:tc>
+        <w:tc>
+          <w:p/>
+        </w:tc>
+        <w:tc>
+          <w:p/>
+        </w:tc>
+        <w:tc>
+          <w:p/>
+        </w:tc>
+        <w:tc>
+          <w:p/>
+        </w:tc>
+        <w:tc>
+          <w:p/>
+        </w:tc>
+        <w:tc>
+          <w:p/>
+        </w:tc>
+        <w:tc>
+          <w:p/>
+        </w:tc>
+        <w:tc>
+          <w:p/>
+        </w:tc>
+        <w:tc>
+          <w:p/>
+        </w:tc>
+        <w:tc>
+          <w:p/>
+        </w:tc>
+        <w:tc>
+          <w:p/>
+        </w:tc>
+        <w:tc>
+          <w:p/>
+        </w:tc>
+        <w:tc>
+          <w:p/>
+        </w:tc>
+        <w:tc>
+          <w:p/>
+        </w:tc>
+        <w:tc>
+          <w:p/>
+        </w:tc>
+      </w:tr>
+      <w:tr>
+        <w:tc>
+          <w:p/>
+        </w:tc>
+        <w:tc>
+          <w:p/>
+        </w:tc>
+        <w:tc>
+          <w:p/>
+        </w:tc>
+        <w:tc>
+          <w:p/>
+        </w:tc>
+        <w:tc>
+          <w:p/>
+        </w:tc>
+        <w:tc>
+          <w:p/>
+        </w:tc>
+        <w:tc>
+          <w:p/>
+        </w:tc>
+        <w:tc>
+          <w:p/>
+        </w:tc>
+        <w:tc>
+          <w:p/>
+        </w:tc>
+        <w:tc>
+          <w:p/>
+        </w:tc>
+        <w:tc>
+          <w:p/>
+        </w:tc>
+        <w:tc>
+          <w:p/>
+        </w:tc>
+        <w:tc>
+          <w:p/>
+        </w:tc>
+        <w:tc>
+          <w:p/>
+        </w:tc>
+        <w:tc>
+          <w:p/>
+        </w:tc>
+        <w:tc>
+          <w:p/>
+        </w:tc>
+        <w:tc>
+          <w:p/>
+        </w:tc>
+      </w:tr>
+      <w:tr>
+        <w:tc>
+          <w:p/>
+        </w:tc>
+        <w:tc>
+          <w:p/>
+        </w:tc>
+        <w:tc>
+          <w:p/>
+        </w:tc>
+        <w:tc>
+          <w:p/>
+        </w:tc>
+        <w:tc>
+          <w:p/>
+        </w:tc>
+        <w:tc>
+          <w:p/>
+        </w:tc>
+        <w:tc>
+          <w:p/>
+        </w:tc>
+        <w:tc>
+          <w:p/>
+        </w:tc>
+        <w:tc>
+          <w:p/>
+        </w:tc>
+        <w:tc>
+          <w:p/>
+        </w:tc>
+        <w:tc>
+          <w:p/>
+        </w:tc>
+        <w:tc>
+          <w:p/>
+        </w:tc>
+        <w:tc>
+          <w:p/>
+        </w:tc>
+        <w:tc>
+          <w:p/>
+        </w:tc>
+        <w:tc>
+          <w:p/>
+        </w:tc>
+        <w:tc>
+          <w:p/>
+        </w:tc>
+        <w:tc>
+          <w:p/>
+        </w:tc>
+      </w:tr>
+      <w:tr>
+        <w:tc>
+          <w:p/>
+        </w:tc>
+        <w:tc>
+          <w:p/>
+        </w:tc>
+        <w:tc>
+          <w:p/>
+        </w:tc>
+        <w:tc>
+          <w:p/>
+        </w:tc>
+        <w:tc>
+          <w:p/>
+        </w:tc>
+        <w:tc>
+          <w:p/>
+        </w:tc>
+        <w:tc>
+          <w:p/>
+        </w:tc>
+        <w:tc>
+          <w:p/>
+        </w:tc>
+        <w:tc>
+          <w:p/>
+        </w:tc>
+        <w:tc>
+          <w:p/>
+        </w:tc>
+        <w:tc>
+          <w:p/>
+        </w:tc>
+        <w:tc>
+          <w:p/>
+        </w:tc>
+        <w:tc>
+          <w:p/>
+        </w:tc>
+        <w:tc>
+          <w:p/>
+        </w:tc>
+        <w:tc>
+          <w:p/>
+        </w:tc>
+        <w:tc>
+          <w:p/>
+        </w:tc>
+        <w:tc>
+          <w:p/>
+        </w:tc>
+      </w:tr>
+      <w:tr>
+        <w:tc>
+          <w:p/>
+        </w:tc>
+        <w:tc>
+          <w:p/>
+        </w:tc>
+        <w:tc>
+          <w:p/>
+        </w:tc>
+        <w:tc>
+          <w:p/>
+        </w:tc>
+        <w:tc>
+          <w:p/>
+        </w:tc>
+        <w:tc>
+          <w:p/>
+        </w:tc>
+        <w:tc>
+          <w:p/>
+        </w:tc>
+        <w:tc>
+          <w:p/>
+        </w:tc>
+        <w:tc>
+          <w:p/>
+        </w:tc>
+        <w:tc>
+          <w:p/>
+        </w:tc>
+        <w:tc>
+          <w:p/>
+        </w:tc>
+        <w:tc>
+          <w:p/>
+        </w:tc>
+        <w:tc>
+          <w:p/>
+        </w:tc>
+        <w:tc>
+          <w:p/>
+        </w:tc>
+        <w:tc>
+          <w:p/>
+        </w:tc>
+        <w:tc>
+          <w:p/>
+        </w:tc>
+        <w:tc>
+          <w:p/>
+        </w:tc>
+      </w:tr>
+    </w:tbl>
+    <w:p/>
+    <w:tbl>
+      <w:tblPr>
+        <w:tblW w:w="13500" w:type="dxa"/>
+        <w:tblBorders>
+          <w:top w:val="single"/>
+          <w:left w:val="single"/>
+          <w:bottom w:val="single"/>
+          <w:right w:val="single"/>
+          <w:insideH w:val="single"/>
+          <w:insideV w:val="single"/>
+        </w:tblBorders>
+      </w:tblPr>
+      <w:tr>
+        <w:tc>
           <w:p>
             <w:pPr>
               <w:jc w:val="right"/>
@@ -678,7 +1531,7 @@
                 <w:rFonts w:ascii="David" w:hAnsi="David" w:cs="David" w:eastAsia="David"/>
                 <w:sz w:val="24"/>
               </w:rPr>
-              <w:t xml:space="preserve"> __________ :תאריך    _________ :שם  _______________ :חתימה</w:t>
+              <w:t xml:space="preserve"> __________ :תאריך    _________ :שם  _______________ :חתימה  </w:t>
             </w:r>
           </w:p>
         </w:tc>

</xml_diff>

<commit_message>
some changes to the client
</commit_message>
<xml_diff>
--- a/maane/maane/src/main/resources/monthlyReport.docx
+++ b/maane/maane/src/main/resources/monthlyReport.docx
@@ -135,7 +135,7 @@
                 <w:color w:val="2C2C2C"/>
                 <w:sz w:val="24"/>
               </w:rPr>
-              <w:t>6</w:t>
+              <w:t>9</w:t>
             </w:r>
           </w:p>
         </w:tc>
@@ -235,7 +235,7 @@
                 <w:color w:val="2C2C2C"/>
                 <w:sz w:val="24"/>
               </w:rPr>
-              <w:t>shaked</w:t>
+              <w:t>tal</w:t>
             </w:r>
           </w:p>
         </w:tc>
@@ -308,7 +308,7 @@
                 <w:color w:val="2C2C2C"/>
                 <w:sz w:val="24"/>
               </w:rPr>
-              <w:t>cohen</w:t>
+              <w:t>kadosh</w:t>
             </w:r>
           </w:p>
         </w:tc>
@@ -538,7 +538,7 @@
               <w:t>ד</w:t>
               <w:br/>
               <w:br/>
-              <w:t>X</w:t>
+              <w:t>O</w:t>
             </w:r>
           </w:p>
         </w:tc>
@@ -592,7 +592,7 @@
               <w:t>א</w:t>
               <w:br/>
               <w:br/>
-              <w:t>O</w:t>
+              <w:t>X</w:t>
             </w:r>
           </w:p>
         </w:tc>
@@ -1129,6 +1129,453 @@
             <w:vMerge w:val="continue"/>
           </w:tcPr>
           <w:p/>
+        </w:tc>
+      </w:tr>
+      <w:tr>
+        <w:tc>
+          <w:p/>
+        </w:tc>
+        <w:tc>
+          <w:p/>
+        </w:tc>
+        <w:tc>
+          <w:p/>
+        </w:tc>
+        <w:tc>
+          <w:p/>
+        </w:tc>
+        <w:tc>
+          <w:p/>
+        </w:tc>
+        <w:tc>
+          <w:p/>
+        </w:tc>
+        <w:tc>
+          <w:p/>
+        </w:tc>
+        <w:tc>
+          <w:p>
+            <w:pPr>
+              <w:jc w:val="right"/>
+            </w:pPr>
+            <w:r>
+              <w:rPr>
+                <w:rFonts w:ascii="David" w:hAnsi="David" w:cs="David" w:eastAsia="David"/>
+                <w:color w:val="2C2C2C"/>
+                <w:sz w:val="20"/>
+              </w:rPr>
+              <w:t>קרית יערים(מוסד)</w:t>
+            </w:r>
+          </w:p>
+        </w:tc>
+        <w:tc>
+          <w:p>
+            <w:pPr>
+              <w:jc w:val="right"/>
+            </w:pPr>
+            <w:r>
+              <w:rPr>
+                <w:rFonts w:ascii="David" w:hAnsi="David" w:cs="David" w:eastAsia="David"/>
+                <w:color w:val="2C2C2C"/>
+                <w:sz w:val="20"/>
+              </w:rPr>
+              <w:t/>
+            </w:r>
+          </w:p>
+        </w:tc>
+        <w:tc>
+          <w:p/>
+        </w:tc>
+        <w:tc>
+          <w:p>
+            <w:pPr>
+              <w:jc w:val="right"/>
+            </w:pPr>
+            <w:r>
+              <w:rPr>
+                <w:rFonts w:ascii="David" w:hAnsi="David" w:cs="David" w:eastAsia="David"/>
+                <w:color w:val="2C2C2C"/>
+                <w:sz w:val="20"/>
+              </w:rPr>
+              <w:t>קרית יערים</w:t>
+            </w:r>
+          </w:p>
+        </w:tc>
+        <w:tc>
+          <w:p/>
+        </w:tc>
+        <w:tc>
+          <w:p>
+            <w:pPr>
+              <w:jc w:val="right"/>
+            </w:pPr>
+            <w:r>
+              <w:rPr>
+                <w:rFonts w:ascii="David" w:hAnsi="David" w:cs="David" w:eastAsia="David"/>
+                <w:color w:val="2C2C2C"/>
+                <w:sz w:val="20"/>
+              </w:rPr>
+              <w:t>2:00</w:t>
+            </w:r>
+          </w:p>
+        </w:tc>
+        <w:tc>
+          <w:p>
+            <w:pPr>
+              <w:jc w:val="right"/>
+            </w:pPr>
+            <w:r>
+              <w:rPr>
+                <w:rFonts w:ascii="David" w:hAnsi="David" w:cs="David" w:eastAsia="David"/>
+                <w:color w:val="2C2C2C"/>
+                <w:sz w:val="20"/>
+              </w:rPr>
+              <w:t>10:00</w:t>
+            </w:r>
+          </w:p>
+        </w:tc>
+        <w:tc>
+          <w:p>
+            <w:pPr>
+              <w:jc w:val="right"/>
+            </w:pPr>
+            <w:r>
+              <w:rPr>
+                <w:rFonts w:ascii="David" w:hAnsi="David" w:cs="David" w:eastAsia="David"/>
+                <w:color w:val="2C2C2C"/>
+                <w:sz w:val="20"/>
+              </w:rPr>
+              <w:t>08:00</w:t>
+            </w:r>
+          </w:p>
+        </w:tc>
+        <w:tc>
+          <w:p>
+            <w:pPr>
+              <w:jc w:val="right"/>
+            </w:pPr>
+            <w:r>
+              <w:rPr>
+                <w:rFonts w:ascii="David" w:hAnsi="David" w:cs="David" w:eastAsia="David"/>
+                <w:color w:val="2C2C2C"/>
+                <w:sz w:val="20"/>
+              </w:rPr>
+              <w:t>04/09/2022</w:t>
+            </w:r>
+          </w:p>
+        </w:tc>
+        <w:tc>
+          <w:p>
+            <w:pPr>
+              <w:jc w:val="right"/>
+            </w:pPr>
+            <w:r>
+              <w:rPr>
+                <w:rFonts w:ascii="David" w:hAnsi="David" w:cs="David" w:eastAsia="David"/>
+                <w:color w:val="2C2C2C"/>
+                <w:sz w:val="20"/>
+              </w:rPr>
+              <w:t>א</w:t>
+            </w:r>
+          </w:p>
+        </w:tc>
+      </w:tr>
+      <w:tr>
+        <w:tc>
+          <w:p/>
+        </w:tc>
+        <w:tc>
+          <w:p/>
+        </w:tc>
+        <w:tc>
+          <w:p/>
+        </w:tc>
+        <w:tc>
+          <w:p/>
+        </w:tc>
+        <w:tc>
+          <w:p/>
+        </w:tc>
+        <w:tc>
+          <w:p/>
+        </w:tc>
+        <w:tc>
+          <w:p/>
+        </w:tc>
+        <w:tc>
+          <w:p>
+            <w:pPr>
+              <w:jc w:val="right"/>
+            </w:pPr>
+            <w:r>
+              <w:rPr>
+                <w:rFonts w:ascii="David" w:hAnsi="David" w:cs="David" w:eastAsia="David"/>
+                <w:color w:val="2C2C2C"/>
+                <w:sz w:val="20"/>
+              </w:rPr>
+              <w:t>קרית יערים(מוסד)</w:t>
+            </w:r>
+          </w:p>
+        </w:tc>
+        <w:tc>
+          <w:p>
+            <w:pPr>
+              <w:jc w:val="right"/>
+            </w:pPr>
+            <w:r>
+              <w:rPr>
+                <w:rFonts w:ascii="David" w:hAnsi="David" w:cs="David" w:eastAsia="David"/>
+                <w:color w:val="2C2C2C"/>
+                <w:sz w:val="20"/>
+              </w:rPr>
+              <w:t/>
+            </w:r>
+          </w:p>
+        </w:tc>
+        <w:tc>
+          <w:p/>
+        </w:tc>
+        <w:tc>
+          <w:p>
+            <w:pPr>
+              <w:jc w:val="right"/>
+            </w:pPr>
+            <w:r>
+              <w:rPr>
+                <w:rFonts w:ascii="David" w:hAnsi="David" w:cs="David" w:eastAsia="David"/>
+                <w:color w:val="2C2C2C"/>
+                <w:sz w:val="20"/>
+              </w:rPr>
+              <w:t>קרית יערים</w:t>
+            </w:r>
+          </w:p>
+        </w:tc>
+        <w:tc>
+          <w:p/>
+        </w:tc>
+        <w:tc>
+          <w:p>
+            <w:pPr>
+              <w:jc w:val="right"/>
+            </w:pPr>
+            <w:r>
+              <w:rPr>
+                <w:rFonts w:ascii="David" w:hAnsi="David" w:cs="David" w:eastAsia="David"/>
+                <w:color w:val="2C2C2C"/>
+                <w:sz w:val="20"/>
+              </w:rPr>
+              <w:t>5:00</w:t>
+            </w:r>
+          </w:p>
+        </w:tc>
+        <w:tc>
+          <w:p>
+            <w:pPr>
+              <w:jc w:val="right"/>
+            </w:pPr>
+            <w:r>
+              <w:rPr>
+                <w:rFonts w:ascii="David" w:hAnsi="David" w:cs="David" w:eastAsia="David"/>
+                <w:color w:val="2C2C2C"/>
+                <w:sz w:val="20"/>
+              </w:rPr>
+              <w:t>18:00</w:t>
+            </w:r>
+          </w:p>
+        </w:tc>
+        <w:tc>
+          <w:p>
+            <w:pPr>
+              <w:jc w:val="right"/>
+            </w:pPr>
+            <w:r>
+              <w:rPr>
+                <w:rFonts w:ascii="David" w:hAnsi="David" w:cs="David" w:eastAsia="David"/>
+                <w:color w:val="2C2C2C"/>
+                <w:sz w:val="20"/>
+              </w:rPr>
+              <w:t>13:00</w:t>
+            </w:r>
+          </w:p>
+        </w:tc>
+        <w:tc>
+          <w:p>
+            <w:pPr>
+              <w:jc w:val="right"/>
+            </w:pPr>
+            <w:r>
+              <w:rPr>
+                <w:rFonts w:ascii="David" w:hAnsi="David" w:cs="David" w:eastAsia="David"/>
+                <w:color w:val="2C2C2C"/>
+                <w:sz w:val="20"/>
+              </w:rPr>
+              <w:t>06/09/2022</w:t>
+            </w:r>
+          </w:p>
+        </w:tc>
+        <w:tc>
+          <w:p>
+            <w:pPr>
+              <w:jc w:val="right"/>
+            </w:pPr>
+            <w:r>
+              <w:rPr>
+                <w:rFonts w:ascii="David" w:hAnsi="David" w:cs="David" w:eastAsia="David"/>
+                <w:color w:val="2C2C2C"/>
+                <w:sz w:val="20"/>
+              </w:rPr>
+              <w:t>ג</w:t>
+            </w:r>
+          </w:p>
+        </w:tc>
+      </w:tr>
+      <w:tr>
+        <w:tc>
+          <w:p/>
+        </w:tc>
+        <w:tc>
+          <w:p/>
+        </w:tc>
+        <w:tc>
+          <w:p/>
+        </w:tc>
+        <w:tc>
+          <w:p/>
+        </w:tc>
+        <w:tc>
+          <w:p/>
+        </w:tc>
+        <w:tc>
+          <w:p/>
+        </w:tc>
+        <w:tc>
+          <w:p/>
+        </w:tc>
+        <w:tc>
+          <w:p>
+            <w:pPr>
+              <w:jc w:val="right"/>
+            </w:pPr>
+            <w:r>
+              <w:rPr>
+                <w:rFonts w:ascii="David" w:hAnsi="David" w:cs="David" w:eastAsia="David"/>
+                <w:color w:val="2C2C2C"/>
+                <w:sz w:val="20"/>
+              </w:rPr>
+              <w:t>קרית יערים(מוסד)</w:t>
+            </w:r>
+          </w:p>
+        </w:tc>
+        <w:tc>
+          <w:p>
+            <w:pPr>
+              <w:jc w:val="right"/>
+            </w:pPr>
+            <w:r>
+              <w:rPr>
+                <w:rFonts w:ascii="David" w:hAnsi="David" w:cs="David" w:eastAsia="David"/>
+                <w:color w:val="2C2C2C"/>
+                <w:sz w:val="20"/>
+              </w:rPr>
+              <w:t/>
+            </w:r>
+          </w:p>
+        </w:tc>
+        <w:tc>
+          <w:p/>
+        </w:tc>
+        <w:tc>
+          <w:p>
+            <w:pPr>
+              <w:jc w:val="right"/>
+            </w:pPr>
+            <w:r>
+              <w:rPr>
+                <w:rFonts w:ascii="David" w:hAnsi="David" w:cs="David" w:eastAsia="David"/>
+                <w:color w:val="2C2C2C"/>
+                <w:sz w:val="20"/>
+              </w:rPr>
+              <w:t>קרית יערים</w:t>
+            </w:r>
+          </w:p>
+        </w:tc>
+        <w:tc>
+          <w:p/>
+        </w:tc>
+        <w:tc>
+          <w:p>
+            <w:pPr>
+              <w:jc w:val="right"/>
+            </w:pPr>
+            <w:r>
+              <w:rPr>
+                <w:rFonts w:ascii="David" w:hAnsi="David" w:cs="David" w:eastAsia="David"/>
+                <w:color w:val="2C2C2C"/>
+                <w:sz w:val="20"/>
+              </w:rPr>
+              <w:t>3:00</w:t>
+            </w:r>
+          </w:p>
+        </w:tc>
+        <w:tc>
+          <w:p>
+            <w:pPr>
+              <w:jc w:val="right"/>
+            </w:pPr>
+            <w:r>
+              <w:rPr>
+                <w:rFonts w:ascii="David" w:hAnsi="David" w:cs="David" w:eastAsia="David"/>
+                <w:color w:val="2C2C2C"/>
+                <w:sz w:val="20"/>
+              </w:rPr>
+              <w:t>17:00</w:t>
+            </w:r>
+          </w:p>
+        </w:tc>
+        <w:tc>
+          <w:p>
+            <w:pPr>
+              <w:jc w:val="right"/>
+            </w:pPr>
+            <w:r>
+              <w:rPr>
+                <w:rFonts w:ascii="David" w:hAnsi="David" w:cs="David" w:eastAsia="David"/>
+                <w:color w:val="2C2C2C"/>
+                <w:sz w:val="20"/>
+              </w:rPr>
+              <w:t>14:00</w:t>
+            </w:r>
+          </w:p>
+        </w:tc>
+        <w:tc>
+          <w:p>
+            <w:pPr>
+              <w:jc w:val="right"/>
+            </w:pPr>
+            <w:r>
+              <w:rPr>
+                <w:rFonts w:ascii="David" w:hAnsi="David" w:cs="David" w:eastAsia="David"/>
+                <w:color w:val="2C2C2C"/>
+                <w:sz w:val="20"/>
+              </w:rPr>
+              <w:t>08/09/2022</w:t>
+            </w:r>
+          </w:p>
+        </w:tc>
+        <w:tc>
+          <w:p>
+            <w:pPr>
+              <w:jc w:val="right"/>
+            </w:pPr>
+            <w:r>
+              <w:rPr>
+                <w:rFonts w:ascii="David" w:hAnsi="David" w:cs="David" w:eastAsia="David"/>
+                <w:color w:val="2C2C2C"/>
+                <w:sz w:val="20"/>
+              </w:rPr>
+              <w:t>ה</w:t>
+            </w:r>
+          </w:p>
         </w:tc>
       </w:tr>
       <w:tr>

</xml_diff>